<commit_message>
HM Project 1 Contribution
</commit_message>
<xml_diff>
--- a/Group Project Outline.docx
+++ b/Group Project Outline.docx
@@ -124,64 +124,94 @@
       <w:r>
         <w:t>Analyzing Disney’s revenue over multiple decades (1991 – 2017)</w:t>
       </w:r>
+    </w:p>
+    <w:p>
+      <w:pPr>
+        <w:rPr>
+          <w:u w:val="single"/>
+        </w:rPr>
+      </w:pPr>
+      <w:r>
+        <w:rPr>
+          <w:u w:val="single"/>
+        </w:rPr>
+        <w:t>Research Questions to Answer</w:t>
+      </w:r>
+    </w:p>
+    <w:p>
+      <w:r>
+        <w:t>What happened when Disney acquired Marvel?</w:t>
+      </w:r>
+      <w:r>
+        <w:t xml:space="preserve"> - Hal</w:t>
+      </w:r>
+    </w:p>
+    <w:p>
+      <w:r>
+        <w:t>What happened when Disney acquired the Star Wars franchise?</w:t>
+      </w:r>
+      <w:r>
+        <w:t xml:space="preserve"> - Hal</w:t>
+      </w:r>
+    </w:p>
+    <w:p>
+      <w:r>
+        <w:t>What happened when Disney acquired ABC?</w:t>
+      </w:r>
+      <w:r>
+        <w:t xml:space="preserve"> - Gary</w:t>
+      </w:r>
+    </w:p>
+    <w:p>
+      <w:r>
+        <w:t xml:space="preserve">What happened when Disney partnered with </w:t>
+      </w:r>
+      <w:proofErr w:type="gramStart"/>
+      <w:r>
+        <w:t>Pixar?</w:t>
+      </w:r>
+      <w:r>
+        <w:t>-</w:t>
+      </w:r>
+      <w:proofErr w:type="gramEnd"/>
+      <w:r>
+        <w:t xml:space="preserve"> Katherine</w:t>
+      </w:r>
+    </w:p>
+    <w:p>
+      <w:r>
+        <w:t>Film Revenue - Collin</w:t>
+      </w:r>
+    </w:p>
+    <w:p>
+      <w:r>
+        <w:t>Park Attendance - Collin</w:t>
+      </w:r>
+    </w:p>
+    <w:p>
+      <w:r>
+        <w:t>Where does the bulk of Disney’s income come from?</w:t>
+      </w:r>
+    </w:p>
+    <w:p>
+      <w:r>
+        <w:t xml:space="preserve">What impact did a movie’s success have on the </w:t>
+      </w:r>
+      <w:proofErr w:type="gramStart"/>
+      <w:r>
+        <w:t>parks</w:t>
+      </w:r>
+      <w:proofErr w:type="gramEnd"/>
+      <w:r>
+        <w:t xml:space="preserve"> success?</w:t>
+      </w:r>
+    </w:p>
+    <w:p>
+      <w:r>
+        <w:t>Suggested next steps</w:t>
+      </w:r>
       <w:bookmarkStart w:id="0" w:name="_GoBack"/>
       <w:bookmarkEnd w:id="0"/>
-    </w:p>
-    <w:p>
-      <w:pPr>
-        <w:rPr>
-          <w:u w:val="single"/>
-        </w:rPr>
-      </w:pPr>
-      <w:r>
-        <w:rPr>
-          <w:u w:val="single"/>
-        </w:rPr>
-        <w:t>Research Questions to Answer</w:t>
-      </w:r>
-    </w:p>
-    <w:p>
-      <w:r>
-        <w:t>What happened when Disney acquired Marvel?</w:t>
-      </w:r>
-    </w:p>
-    <w:p>
-      <w:r>
-        <w:t>What happened when Disney acquired the Star Wars franchise?</w:t>
-      </w:r>
-    </w:p>
-    <w:p>
-      <w:r>
-        <w:t>What happened when Disney acquired ABC?</w:t>
-      </w:r>
-    </w:p>
-    <w:p>
-      <w:r>
-        <w:t>What happened when Disney partnered with Pixar?</w:t>
-      </w:r>
-    </w:p>
-    <w:p>
-      <w:r>
-        <w:t>Where does the bulk of Disney’s income come from?</w:t>
-      </w:r>
-    </w:p>
-    <w:p>
-      <w:r>
-        <w:t>Is there a character that is the most successful?</w:t>
-      </w:r>
-    </w:p>
-    <w:p>
-      <w:r>
-        <w:t xml:space="preserve">What impact did a movie’s success have on the </w:t>
-      </w:r>
-      <w:proofErr w:type="gramStart"/>
-      <w:r>
-        <w:t>parks</w:t>
-      </w:r>
-      <w:proofErr w:type="gramEnd"/>
-      <w:r>
-        <w:t xml:space="preserve"> success?</w:t>
-      </w:r>
     </w:p>
     <w:p/>
     <w:p>

</xml_diff>